<commit_message>
Was not telling the user to change the training ID.  Fixed.
</commit_message>
<xml_diff>
--- a/doc/Terraform_blue_green_lab.docx
+++ b/doc/Terraform_blue_green_lab.docx
@@ -153,23 +153,13 @@
                                   </w:sdtPr>
                                   <w:sdtEndPr/>
                                   <w:sdtContent>
-                                    <w:proofErr w:type="spellStart"/>
                                     <w:r>
                                       <w:rPr>
                                         <w:color w:val="4472C4" w:themeColor="accent1"/>
                                         <w:sz w:val="72"/>
                                         <w:szCs w:val="72"/>
                                       </w:rPr>
-                                      <w:t>Terraform Blue</w:t>
-                                    </w:r>
-                                    <w:proofErr w:type="spellEnd"/>
-                                    <w:r>
-                                      <w:rPr>
-                                        <w:color w:val="4472C4" w:themeColor="accent1"/>
-                                        <w:sz w:val="72"/>
-                                        <w:szCs w:val="72"/>
-                                      </w:rPr>
-                                      <w:t>/Green Deployments with Lambda Functions</w:t>
+                                      <w:t>Terraform Blue/Green Deployments with Lambda Functions</w:t>
                                     </w:r>
                                   </w:sdtContent>
                                 </w:sdt>
@@ -760,6 +750,20 @@
         </w:numPr>
       </w:pPr>
       <w:r>
+        <w:t>Edit the “variables.tf” file and change “training99” to your training ID (ex “training12”).</w:t>
+      </w:r>
+      <w:bookmarkStart w:id="2" w:name="_GoBack"/>
+      <w:bookmarkEnd w:id="2"/>
+    </w:p>
+    <w:p>
+      <w:pPr>
+        <w:pStyle w:val="ListParagraph"/>
+        <w:numPr>
+          <w:ilvl w:val="0"/>
+          <w:numId w:val="3"/>
+        </w:numPr>
+      </w:pPr>
+      <w:r>
         <w:t>Do “terraform apply -auto-approve” to create the “blue” version</w:t>
       </w:r>
       <w:r>
@@ -1788,7 +1792,7 @@
     </w:rPrDefault>
     <w:pPrDefault/>
   </w:docDefaults>
-  <w:latentStyles w:defLockedState="0" w:defUIPriority="99" w:defSemiHidden="0" w:defUnhideWhenUsed="0" w:defQFormat="0" w:count="376">
+  <w:latentStyles w:defLockedState="0" w:defUIPriority="99" w:defSemiHidden="0" w:defUnhideWhenUsed="0" w:defQFormat="0" w:count="377">
     <w:lsdException w:name="Normal" w:uiPriority="0" w:qFormat="1"/>
     <w:lsdException w:name="heading 1" w:uiPriority="9" w:qFormat="1"/>
     <w:lsdException w:name="heading 2" w:semiHidden="1" w:uiPriority="9" w:unhideWhenUsed="1" w:qFormat="1"/>
@@ -1894,7 +1898,6 @@
     <w:lsdException w:name="HTML Sample" w:semiHidden="1" w:unhideWhenUsed="1"/>
     <w:lsdException w:name="HTML Typewriter" w:semiHidden="1" w:unhideWhenUsed="1"/>
     <w:lsdException w:name="HTML Variable" w:semiHidden="1" w:unhideWhenUsed="1"/>
-    <w:lsdException w:name="Normal Table" w:semiHidden="1" w:unhideWhenUsed="1"/>
     <w:lsdException w:name="annotation subject" w:semiHidden="1" w:unhideWhenUsed="1"/>
     <w:lsdException w:name="No List" w:semiHidden="1" w:unhideWhenUsed="1"/>
     <w:lsdException w:name="Outline List 1" w:semiHidden="1" w:unhideWhenUsed="1"/>
@@ -1941,10 +1944,8 @@
     <w:lsdException w:name="Table Subtle 2" w:semiHidden="1" w:unhideWhenUsed="1"/>
     <w:lsdException w:name="Table Web 1" w:semiHidden="1" w:unhideWhenUsed="1"/>
     <w:lsdException w:name="Table Web 2" w:semiHidden="1" w:unhideWhenUsed="1"/>
-    <w:lsdException w:name="Table Web 3" w:semiHidden="1" w:unhideWhenUsed="1"/>
     <w:lsdException w:name="Balloon Text" w:semiHidden="1" w:unhideWhenUsed="1"/>
     <w:lsdException w:name="Table Grid" w:uiPriority="39"/>
-    <w:lsdException w:name="Table Theme" w:semiHidden="1" w:unhideWhenUsed="1"/>
     <w:lsdException w:name="Placeholder Text" w:semiHidden="1"/>
     <w:lsdException w:name="No Spacing" w:uiPriority="1" w:qFormat="1"/>
     <w:lsdException w:name="Light Shading" w:uiPriority="60"/>
@@ -2165,6 +2166,7 @@
     <w:lsdException w:name="Hashtag" w:semiHidden="1" w:unhideWhenUsed="1"/>
     <w:lsdException w:name="Unresolved Mention" w:semiHidden="1" w:unhideWhenUsed="1"/>
     <w:lsdException w:name="Smart Link" w:semiHidden="1" w:unhideWhenUsed="1"/>
+    <w:lsdException w:name="Smart Link Error" w:semiHidden="1" w:unhideWhenUsed="1"/>
   </w:latentStyles>
   <w:style w:type="paragraph" w:default="1" w:styleId="Normal">
     <w:name w:val="Normal"/>
@@ -2928,7 +2930,7 @@
 </file>
 
 <file path=customXml/itemProps1.xml><?xml version="1.0" encoding="utf-8"?>
-<ds:datastoreItem xmlns:ds="http://schemas.openxmlformats.org/officeDocument/2006/customXml" ds:itemID="{62838D12-1DE7-AA4A-9C30-9A2751C59EDF}">
+<ds:datastoreItem xmlns:ds="http://schemas.openxmlformats.org/officeDocument/2006/customXml" ds:itemID="{32D38389-E55A-2E41-B7A3-237CBF059089}">
   <ds:schemaRefs>
     <ds:schemaRef ds:uri="http://schemas.openxmlformats.org/officeDocument/2006/bibliography"/>
   </ds:schemaRefs>

</xml_diff>